<commit_message>
Entrega Final - Proyecto de Economia
</commit_message>
<xml_diff>
--- a/AccesoInternet_Final.docx
+++ b/AccesoInternet_Final.docx
@@ -4,7 +4,7 @@
   <w:body>
     <w:p>
       <w:pPr>
-        <w:spacing w:after="0" w:line="276" w:lineRule="auto"/>
+        <w:spacing w:after="0" w:line="240" w:lineRule="auto"/>
         <w:jc w:val="both"/>
         <w:rPr>
           <w:rFonts w:ascii="Times New Roman" w:hAnsi="Times New Roman" w:cs="Times New Roman"/>
@@ -219,8 +219,8 @@
           <w:rFonts w:ascii="Times New Roman" w:hAnsi="Times New Roman" w:cs="Times New Roman"/>
           <w:b/>
           <w:bCs/>
-          <w:sz w:val="20"/>
-          <w:szCs w:val="20"/>
+          <w:sz w:val="18"/>
+          <w:szCs w:val="18"/>
         </w:rPr>
       </w:pPr>
       <w:hyperlink r:id="rId10" w:history="1">
@@ -290,7 +290,7 @@
           <w:szCs w:val="18"/>
           <w:shd w:val="clear" w:color="auto" w:fill="FFFFFF"/>
         </w:rPr>
-        <w:t>La investigación examina el impacto del aumento del acceso a Internet en Ecuador, reconociendo las telecomunicaciones como un motor esencial para el desarrollo nacional. La expansión de la conectividad ha generado mejoras significativas en la calidad de vida y la capacidad productiva de los ecuatorianos, brindándoles acceso a una amplia gama de servicios en línea, desde educación</w:t>
+        <w:t>La investigación</w:t>
       </w:r>
       <w:r>
         <w:rPr>
@@ -299,7 +299,7 @@
           <w:szCs w:val="18"/>
           <w:shd w:val="clear" w:color="auto" w:fill="FFFFFF"/>
         </w:rPr>
-        <w:t>,</w:t>
+        <w:t xml:space="preserve"> realizada</w:t>
       </w:r>
       <w:r>
         <w:rPr>
@@ -308,7 +308,7 @@
           <w:szCs w:val="18"/>
           <w:shd w:val="clear" w:color="auto" w:fill="FFFFFF"/>
         </w:rPr>
-        <w:t xml:space="preserve"> salud</w:t>
+        <w:t xml:space="preserve"> examina el impacto del aumento del acceso a Internet en Ecuador, reconociendo las telecomunicaciones como un motor esencial para el desarrollo nacional. La expansión de la conectividad ha generado mejoras significativas en la calidad de vida y la capacidad productiva de los ecuatorianos, brindándoles </w:t>
       </w:r>
       <w:r>
         <w:rPr>
@@ -317,7 +317,7 @@
           <w:szCs w:val="18"/>
           <w:shd w:val="clear" w:color="auto" w:fill="FFFFFF"/>
         </w:rPr>
-        <w:t>,</w:t>
+        <w:t xml:space="preserve">el </w:t>
       </w:r>
       <w:r>
         <w:rPr>
@@ -326,20 +326,17 @@
           <w:szCs w:val="18"/>
           <w:shd w:val="clear" w:color="auto" w:fill="FFFFFF"/>
         </w:rPr>
-        <w:t xml:space="preserve"> comercio electrónico y entretenimiento lo que ha facilitado su participación en la economía digital global.</w:t>
-      </w:r>
-    </w:p>
-    <w:p>
-      <w:pPr>
-        <w:spacing w:after="0" w:line="360" w:lineRule="auto"/>
-        <w:jc w:val="both"/>
+        <w:t>acceso a una amplia gama de servicios en línea, desde educación</w:t>
+      </w:r>
+      <w:r>
         <w:rPr>
           <w:rFonts w:ascii="Times New Roman" w:hAnsi="Times New Roman" w:cs="Times New Roman"/>
           <w:sz w:val="18"/>
           <w:szCs w:val="18"/>
           <w:shd w:val="clear" w:color="auto" w:fill="FFFFFF"/>
         </w:rPr>
-      </w:pPr>
+        <w:t>,</w:t>
+      </w:r>
       <w:r>
         <w:rPr>
           <w:rFonts w:ascii="Times New Roman" w:hAnsi="Times New Roman" w:cs="Times New Roman"/>
@@ -347,7 +344,7 @@
           <w:szCs w:val="18"/>
           <w:shd w:val="clear" w:color="auto" w:fill="FFFFFF"/>
         </w:rPr>
-        <w:t xml:space="preserve">         </w:t>
+        <w:t xml:space="preserve"> trabajo,</w:t>
       </w:r>
       <w:r>
         <w:rPr>
@@ -356,7 +353,7 @@
           <w:szCs w:val="18"/>
           <w:shd w:val="clear" w:color="auto" w:fill="FFFFFF"/>
         </w:rPr>
-        <w:t>S</w:t>
+        <w:t xml:space="preserve"> salud</w:t>
       </w:r>
       <w:r>
         <w:rPr>
@@ -365,7 +362,7 @@
           <w:szCs w:val="18"/>
           <w:shd w:val="clear" w:color="auto" w:fill="FFFFFF"/>
         </w:rPr>
-        <w:t>e ha logrado avances notables en la expansión de la infraestructura de telecomunicaciones, como la implementación de proyectos de fibra óptica y mejora de la cobertura en áreas rurales, a</w:t>
+        <w:t>,</w:t>
       </w:r>
       <w:r>
         <w:rPr>
@@ -374,7 +371,7 @@
           <w:szCs w:val="18"/>
           <w:shd w:val="clear" w:color="auto" w:fill="FFFFFF"/>
         </w:rPr>
-        <w:t>unque</w:t>
+        <w:t xml:space="preserve"> comercio electrónico y entretenimiento lo que ha facilitado su participación en la economía digital global.</w:t>
       </w:r>
       <w:r>
         <w:rPr>
@@ -383,26 +380,30 @@
           <w:szCs w:val="18"/>
           <w:shd w:val="clear" w:color="auto" w:fill="FFFFFF"/>
         </w:rPr>
-        <w:t xml:space="preserve"> existen disparidades en cuanto</w:t>
-      </w:r>
-      <w:r>
-        <w:rPr>
-          <w:rFonts w:ascii="Times New Roman" w:hAnsi="Times New Roman" w:cs="Times New Roman"/>
+        <w:t xml:space="preserve"> </w:t>
+      </w:r>
+      <w:r>
+        <w:rPr>
+          <w:rFonts w:ascii="Times New Roman" w:hAnsi="Times New Roman" w:cs="Times New Roman"/>
+          <w:color w:val="FFFFFF" w:themeColor="background1"/>
           <w:sz w:val="18"/>
           <w:szCs w:val="18"/>
           <w:shd w:val="clear" w:color="auto" w:fill="FFFFFF"/>
         </w:rPr>
-        <w:t xml:space="preserve"> a la</w:t>
-      </w:r>
-      <w:r>
+        <w:t>: :</w:t>
+      </w:r>
+    </w:p>
+    <w:p>
+      <w:pPr>
+        <w:spacing w:after="0" w:line="360" w:lineRule="auto"/>
+        <w:jc w:val="both"/>
         <w:rPr>
           <w:rFonts w:ascii="Times New Roman" w:hAnsi="Times New Roman" w:cs="Times New Roman"/>
           <w:sz w:val="18"/>
           <w:szCs w:val="18"/>
           <w:shd w:val="clear" w:color="auto" w:fill="FFFFFF"/>
         </w:rPr>
-        <w:t xml:space="preserve"> velocidad de la conexión, así como el costo de los servicios de Internet</w:t>
-      </w:r>
+      </w:pPr>
       <w:r>
         <w:rPr>
           <w:rFonts w:ascii="Times New Roman" w:hAnsi="Times New Roman" w:cs="Times New Roman"/>
@@ -410,7 +411,7 @@
           <w:szCs w:val="18"/>
           <w:shd w:val="clear" w:color="auto" w:fill="FFFFFF"/>
         </w:rPr>
-        <w:t xml:space="preserve"> que</w:t>
+        <w:t xml:space="preserve">         </w:t>
       </w:r>
       <w:r>
         <w:rPr>
@@ -419,7 +420,7 @@
           <w:szCs w:val="18"/>
           <w:shd w:val="clear" w:color="auto" w:fill="FFFFFF"/>
         </w:rPr>
-        <w:t xml:space="preserve"> pueden limitar </w:t>
+        <w:t xml:space="preserve">Se </w:t>
       </w:r>
       <w:r>
         <w:rPr>
@@ -428,7 +429,7 @@
           <w:szCs w:val="18"/>
           <w:shd w:val="clear" w:color="auto" w:fill="FFFFFF"/>
         </w:rPr>
-        <w:t>a</w:t>
+        <w:t>ha logrado avances notables en la expansión de la infraestructura de telecomunicaciones, como la implementación de proyectos de fibra óptica y mejora de la cobertura en áreas rurales, a</w:t>
       </w:r>
       <w:r>
         <w:rPr>
@@ -437,20 +438,17 @@
           <w:szCs w:val="18"/>
           <w:shd w:val="clear" w:color="auto" w:fill="FFFFFF"/>
         </w:rPr>
-        <w:t xml:space="preserve"> algunos sectores de la población para beneficiarse plenamente de las oportunidades que ofrece la era digital.</w:t>
-      </w:r>
-    </w:p>
-    <w:p>
-      <w:pPr>
-        <w:spacing w:after="0" w:line="360" w:lineRule="auto"/>
-        <w:jc w:val="both"/>
+        <w:t>unque</w:t>
+      </w:r>
+      <w:r>
         <w:rPr>
           <w:rFonts w:ascii="Times New Roman" w:hAnsi="Times New Roman" w:cs="Times New Roman"/>
           <w:sz w:val="18"/>
           <w:szCs w:val="18"/>
           <w:shd w:val="clear" w:color="auto" w:fill="FFFFFF"/>
         </w:rPr>
-      </w:pPr>
+        <w:t xml:space="preserve"> existen disparidades en cuanto</w:t>
+      </w:r>
       <w:r>
         <w:rPr>
           <w:rFonts w:ascii="Times New Roman" w:hAnsi="Times New Roman" w:cs="Times New Roman"/>
@@ -458,7 +456,147 @@
           <w:szCs w:val="18"/>
           <w:shd w:val="clear" w:color="auto" w:fill="FFFFFF"/>
         </w:rPr>
-        <w:t xml:space="preserve">         Además, se destaca el papel de las políticas gubernamentales en la promoción de la inversión en tecnologías de la información y comunicación, respaldando así el acceso a Internet como un componente esencial para el progreso social y económico. Estos esfuerzos reflejan un compromiso con la inclusión digital y el desarrollo tecnológico como motores clave para el crecimiento sostenible de Ecuador.</w:t>
+        <w:t xml:space="preserve"> a la</w:t>
+      </w:r>
+      <w:r>
+        <w:rPr>
+          <w:rFonts w:ascii="Times New Roman" w:hAnsi="Times New Roman" w:cs="Times New Roman"/>
+          <w:sz w:val="18"/>
+          <w:szCs w:val="18"/>
+          <w:shd w:val="clear" w:color="auto" w:fill="FFFFFF"/>
+        </w:rPr>
+        <w:t xml:space="preserve"> velocidad de la conexión, así como el costo de los servicios de Internet</w:t>
+      </w:r>
+      <w:r>
+        <w:rPr>
+          <w:rFonts w:ascii="Times New Roman" w:hAnsi="Times New Roman" w:cs="Times New Roman"/>
+          <w:sz w:val="18"/>
+          <w:szCs w:val="18"/>
+          <w:shd w:val="clear" w:color="auto" w:fill="FFFFFF"/>
+        </w:rPr>
+        <w:t xml:space="preserve"> que</w:t>
+      </w:r>
+      <w:r>
+        <w:rPr>
+          <w:rFonts w:ascii="Times New Roman" w:hAnsi="Times New Roman" w:cs="Times New Roman"/>
+          <w:sz w:val="18"/>
+          <w:szCs w:val="18"/>
+          <w:shd w:val="clear" w:color="auto" w:fill="FFFFFF"/>
+        </w:rPr>
+        <w:t xml:space="preserve"> pueden limitar </w:t>
+      </w:r>
+      <w:r>
+        <w:rPr>
+          <w:rFonts w:ascii="Times New Roman" w:hAnsi="Times New Roman" w:cs="Times New Roman"/>
+          <w:sz w:val="18"/>
+          <w:szCs w:val="18"/>
+          <w:shd w:val="clear" w:color="auto" w:fill="FFFFFF"/>
+        </w:rPr>
+        <w:t>a</w:t>
+      </w:r>
+      <w:r>
+        <w:rPr>
+          <w:rFonts w:ascii="Times New Roman" w:hAnsi="Times New Roman" w:cs="Times New Roman"/>
+          <w:sz w:val="18"/>
+          <w:szCs w:val="18"/>
+          <w:shd w:val="clear" w:color="auto" w:fill="FFFFFF"/>
+        </w:rPr>
+        <w:t xml:space="preserve"> algunos sectores de la población para beneficiarse plenamente de las oportunidades que ofrece la era digital.</w:t>
+      </w:r>
+      <w:r>
+        <w:rPr>
+          <w:rFonts w:ascii="Times New Roman" w:hAnsi="Times New Roman" w:cs="Times New Roman"/>
+          <w:sz w:val="18"/>
+          <w:szCs w:val="18"/>
+          <w:shd w:val="clear" w:color="auto" w:fill="FFFFFF"/>
+        </w:rPr>
+        <w:t xml:space="preserve"> </w:t>
+      </w:r>
+      <w:r>
+        <w:rPr>
+          <w:rFonts w:ascii="Times New Roman" w:hAnsi="Times New Roman" w:cs="Times New Roman"/>
+          <w:color w:val="FFFFFF" w:themeColor="background1"/>
+          <w:sz w:val="18"/>
+          <w:szCs w:val="18"/>
+          <w:shd w:val="clear" w:color="auto" w:fill="FFFFFF"/>
+        </w:rPr>
+        <w:t>: :</w:t>
+      </w:r>
+    </w:p>
+    <w:p>
+      <w:pPr>
+        <w:spacing w:after="0" w:line="360" w:lineRule="auto"/>
+        <w:jc w:val="both"/>
+        <w:rPr>
+          <w:rFonts w:ascii="Times New Roman" w:hAnsi="Times New Roman" w:cs="Times New Roman"/>
+          <w:sz w:val="18"/>
+          <w:szCs w:val="18"/>
+          <w:shd w:val="clear" w:color="auto" w:fill="FFFFFF"/>
+        </w:rPr>
+      </w:pPr>
+      <w:r>
+        <w:rPr>
+          <w:rFonts w:ascii="Times New Roman" w:hAnsi="Times New Roman" w:cs="Times New Roman"/>
+          <w:sz w:val="18"/>
+          <w:szCs w:val="18"/>
+          <w:shd w:val="clear" w:color="auto" w:fill="FFFFFF"/>
+        </w:rPr>
+        <w:t xml:space="preserve">         </w:t>
+      </w:r>
+      <w:r>
+        <w:rPr>
+          <w:rFonts w:ascii="Times New Roman" w:hAnsi="Times New Roman" w:cs="Times New Roman"/>
+          <w:sz w:val="18"/>
+          <w:szCs w:val="18"/>
+          <w:shd w:val="clear" w:color="auto" w:fill="FFFFFF"/>
+        </w:rPr>
+        <w:t>El análisis también</w:t>
+      </w:r>
+      <w:r>
+        <w:rPr>
+          <w:rFonts w:ascii="Times New Roman" w:hAnsi="Times New Roman" w:cs="Times New Roman"/>
+          <w:sz w:val="18"/>
+          <w:szCs w:val="18"/>
+          <w:shd w:val="clear" w:color="auto" w:fill="FFFFFF"/>
+        </w:rPr>
+        <w:t xml:space="preserve"> destaca el papel de las políticas gubernamentales en la promoción de la inversión en tecnologías de la información y comunicación, respaldando así el acceso a Internet como un componente esencial para el progreso social y económico. Estos esfuerzos reflejan un compromiso con la inclusión digital y el desarrollo tecnológico como motores clave para el crecimiento sostenible de</w:t>
+      </w:r>
+      <w:r>
+        <w:rPr>
+          <w:rFonts w:ascii="Times New Roman" w:hAnsi="Times New Roman" w:cs="Times New Roman"/>
+          <w:sz w:val="18"/>
+          <w:szCs w:val="18"/>
+          <w:shd w:val="clear" w:color="auto" w:fill="FFFFFF"/>
+        </w:rPr>
+        <w:t>l</w:t>
+      </w:r>
+      <w:r>
+        <w:rPr>
+          <w:rFonts w:ascii="Times New Roman" w:hAnsi="Times New Roman" w:cs="Times New Roman"/>
+          <w:sz w:val="18"/>
+          <w:szCs w:val="18"/>
+          <w:shd w:val="clear" w:color="auto" w:fill="FFFFFF"/>
+        </w:rPr>
+        <w:t xml:space="preserve"> Ecuador.</w:t>
+      </w:r>
+      <w:r>
+        <w:rPr>
+          <w:rFonts w:ascii="Times New Roman" w:hAnsi="Times New Roman" w:cs="Times New Roman"/>
+          <w:sz w:val="18"/>
+          <w:szCs w:val="18"/>
+          <w:shd w:val="clear" w:color="auto" w:fill="FFFFFF"/>
+        </w:rPr>
+        <w:t xml:space="preserve"> </w:t>
+      </w:r>
+      <w:r>
+        <w:rPr>
+          <w:rFonts w:ascii="Times New Roman" w:hAnsi="Times New Roman" w:cs="Times New Roman"/>
+          <w:color w:val="FFFFFF" w:themeColor="background1"/>
+          <w:sz w:val="18"/>
+          <w:szCs w:val="18"/>
+          <w:shd w:val="clear" w:color="auto" w:fill="FFFFFF"/>
+        </w:rPr>
+        <w:t>:</w:t>
       </w:r>
     </w:p>
     <w:p>
@@ -581,9 +719,8 @@
           <w:szCs w:val="18"/>
           <w:lang w:val="en-US"/>
         </w:rPr>
-        <w:t xml:space="preserve">The research examines the impact of increased Internet access in Ecuador, recognizing telecommunications as an essential driver for national development. The expansion of connectivity has generated significant improvements in the quality of life and productive capacity of Ecuadorians, giving them access to a wide range of online services, from education, health, electronic </w:t>
-      </w:r>
-      <w:proofErr w:type="gramStart"/>
+        <w:t xml:space="preserve">   </w:t>
+      </w:r>
       <w:r>
         <w:rPr>
           <w:rFonts w:ascii="Times New Roman" w:hAnsi="Times New Roman" w:cs="Times New Roman"/>
@@ -591,9 +728,9 @@
           <w:szCs w:val="18"/>
           <w:lang w:val="en-US"/>
         </w:rPr>
-        <w:t>commerce</w:t>
-      </w:r>
-      <w:proofErr w:type="gramEnd"/>
+        <w:t xml:space="preserve">The research examines the impact of increasing Internet access in Ecuador, recognizing telecommunications as an essential engine for national development. The expansion of connectivity has generated significant improvements in the quality of life and productive capacity of Ecuadorians, providing them with access to a wide range of online services, from education, work, health, electronic </w:t>
+      </w:r>
+      <w:proofErr w:type="gramStart"/>
       <w:r>
         <w:rPr>
           <w:rFonts w:ascii="Times New Roman" w:hAnsi="Times New Roman" w:cs="Times New Roman"/>
@@ -601,49 +738,47 @@
           <w:szCs w:val="18"/>
           <w:lang w:val="en-US"/>
         </w:rPr>
-        <w:t xml:space="preserve"> and entertainment, which has facilitated their participation in the global digital economy.</w:t>
-      </w:r>
-    </w:p>
-    <w:p>
-      <w:pPr>
-        <w:spacing w:after="0" w:line="360" w:lineRule="auto"/>
-        <w:jc w:val="both"/>
+        <w:t>commerce</w:t>
+      </w:r>
+      <w:proofErr w:type="gramEnd"/>
+      <w:r>
         <w:rPr>
           <w:rFonts w:ascii="Times New Roman" w:hAnsi="Times New Roman" w:cs="Times New Roman"/>
           <w:sz w:val="18"/>
           <w:szCs w:val="18"/>
           <w:lang w:val="en-US"/>
         </w:rPr>
-      </w:pPr>
-      <w:r>
-        <w:rPr>
-          <w:rFonts w:ascii="Times New Roman" w:hAnsi="Times New Roman" w:cs="Times New Roman"/>
+        <w:t xml:space="preserve"> and entertainment, which has facilitated their participation in the global digital economy.</w:t>
+      </w:r>
+      <w:r>
+        <w:rPr>
+          <w:rFonts w:ascii="Times New Roman" w:hAnsi="Times New Roman" w:cs="Times New Roman"/>
+          <w:color w:val="FFFFFF" w:themeColor="background1"/>
           <w:sz w:val="18"/>
           <w:szCs w:val="18"/>
           <w:lang w:val="en-US"/>
         </w:rPr>
-        <w:t xml:space="preserve">         Notable progress has been made in the expansion of telecommunications infrastructure, such as the implementation of fiber optic projects and improvement of coverage in rural areas, although there are disparities in connection speed, as well as the cost of services. of the Internet that can limit some sectors of the population from fully benefiting from the opportunities offered by the digital age.</w:t>
-      </w:r>
-    </w:p>
-    <w:p>
-      <w:pPr>
-        <w:spacing w:after="0" w:line="360" w:lineRule="auto"/>
-        <w:jc w:val="both"/>
-        <w:rPr>
-          <w:rFonts w:ascii="Times New Roman" w:hAnsi="Times New Roman" w:cs="Times New Roman"/>
+        <w:t>:</w:t>
+      </w:r>
+      <w:r>
+        <w:rPr>
+          <w:rFonts w:ascii="Times New Roman" w:hAnsi="Times New Roman" w:cs="Times New Roman"/>
+          <w:color w:val="FFFFFF" w:themeColor="background1"/>
           <w:sz w:val="18"/>
           <w:szCs w:val="18"/>
           <w:lang w:val="en-US"/>
         </w:rPr>
-      </w:pPr>
-      <w:r>
-        <w:rPr>
-          <w:rFonts w:ascii="Times New Roman" w:hAnsi="Times New Roman" w:cs="Times New Roman"/>
+        <w:t xml:space="preserve"> </w:t>
+      </w:r>
+      <w:r>
+        <w:rPr>
+          <w:rFonts w:ascii="Times New Roman" w:hAnsi="Times New Roman" w:cs="Times New Roman"/>
+          <w:color w:val="FFFFFF" w:themeColor="background1"/>
           <w:sz w:val="18"/>
           <w:szCs w:val="18"/>
           <w:lang w:val="en-US"/>
         </w:rPr>
-        <w:t xml:space="preserve">         In addition, the role of government policies in promoting investment in information and communication technologies is highlighted, thus supporting Internet access as an essential component for social and economic progress. These efforts reflect a commitment to digital inclusion and technological development as key drivers for Ecuador's sustainable growth.</w:t>
+        <w:t xml:space="preserve"> </w:t>
       </w:r>
     </w:p>
     <w:p>
@@ -664,7 +799,87 @@
           <w:szCs w:val="18"/>
           <w:lang w:val="en-US"/>
         </w:rPr>
-        <w:t xml:space="preserve">        However, the importance of continuing to promote digital literacy and supporting initiatives that promote inclusion and equal access to the Internet throughout the country is highlighted, </w:t>
+        <w:t xml:space="preserve">       </w:t>
+      </w:r>
+      <w:r>
+        <w:rPr>
+          <w:rFonts w:ascii="Times New Roman" w:hAnsi="Times New Roman" w:cs="Times New Roman"/>
+          <w:sz w:val="18"/>
+          <w:szCs w:val="18"/>
+          <w:lang w:val="en-US"/>
+        </w:rPr>
+        <w:t xml:space="preserve">Notable progress has been made in the expansion of telecommunications infrastructure, such as the implementation of fiber optic projects and improvement of coverage in rural areas, although there are disparities in connection speed, as well as the cost of services. of the Internet that can limit some sectors of the population from fully benefiting from the opportunities offered by the digital age. </w:t>
+      </w:r>
+      <w:r>
+        <w:rPr>
+          <w:rFonts w:ascii="Times New Roman" w:hAnsi="Times New Roman" w:cs="Times New Roman"/>
+          <w:color w:val="FFFFFF" w:themeColor="background1"/>
+          <w:sz w:val="18"/>
+          <w:szCs w:val="18"/>
+          <w:lang w:val="en-US"/>
+        </w:rPr>
+        <w:t>: :</w:t>
+      </w:r>
+    </w:p>
+    <w:p>
+      <w:pPr>
+        <w:spacing w:after="0" w:line="360" w:lineRule="auto"/>
+        <w:jc w:val="both"/>
+        <w:rPr>
+          <w:rFonts w:ascii="Times New Roman" w:hAnsi="Times New Roman" w:cs="Times New Roman"/>
+          <w:sz w:val="18"/>
+          <w:szCs w:val="18"/>
+          <w:lang w:val="en-US"/>
+        </w:rPr>
+      </w:pPr>
+      <w:r>
+        <w:rPr>
+          <w:rFonts w:ascii="Times New Roman" w:hAnsi="Times New Roman" w:cs="Times New Roman"/>
+          <w:sz w:val="18"/>
+          <w:szCs w:val="18"/>
+          <w:lang w:val="en-US"/>
+        </w:rPr>
+        <w:t xml:space="preserve">      </w:t>
+      </w:r>
+      <w:r>
+        <w:rPr>
+          <w:rFonts w:ascii="Times New Roman" w:hAnsi="Times New Roman" w:cs="Times New Roman"/>
+          <w:sz w:val="18"/>
+          <w:szCs w:val="18"/>
+          <w:lang w:val="en-US"/>
+        </w:rPr>
+        <w:t xml:space="preserve">The analysis also highlights the role of government policies in promoting investment in information and communication technologies, thereby supporting Internet access as an essential component for social and economic progress. These efforts reflect a commitment to digital inclusion and technological development as key drivers for Ecuador's sustainable growth. </w:t>
+      </w:r>
+      <w:r>
+        <w:rPr>
+          <w:rFonts w:ascii="Times New Roman" w:hAnsi="Times New Roman" w:cs="Times New Roman"/>
+          <w:color w:val="FFFFFF" w:themeColor="background1"/>
+          <w:sz w:val="18"/>
+          <w:szCs w:val="18"/>
+          <w:lang w:val="en-US"/>
+        </w:rPr>
+        <w:t>:</w:t>
+      </w:r>
+    </w:p>
+    <w:p>
+      <w:pPr>
+        <w:spacing w:after="0" w:line="360" w:lineRule="auto"/>
+        <w:jc w:val="both"/>
+        <w:rPr>
+          <w:rFonts w:ascii="Times New Roman" w:hAnsi="Times New Roman" w:cs="Times New Roman"/>
+          <w:sz w:val="18"/>
+          <w:szCs w:val="18"/>
+          <w:lang w:val="en-US"/>
+        </w:rPr>
+      </w:pPr>
+      <w:r>
+        <w:rPr>
+          <w:rFonts w:ascii="Times New Roman" w:hAnsi="Times New Roman" w:cs="Times New Roman"/>
+          <w:sz w:val="18"/>
+          <w:szCs w:val="18"/>
+          <w:lang w:val="en-US"/>
+        </w:rPr>
+        <w:t xml:space="preserve">However, the importance of continuing to promote digital literacy and supporting initiatives that promote inclusion and equal access to the Internet throughout the country is highlighted, </w:t>
       </w:r>
       <w:proofErr w:type="gramStart"/>
       <w:r>
@@ -1585,27 +1800,13 @@
         <w:rPr>
           <w:rFonts w:ascii="Times New Roman" w:hAnsi="Times New Roman" w:cs="Times New Roman"/>
         </w:rPr>
-        <w:t xml:space="preserve"> </w:t>
-      </w:r>
-      <w:proofErr w:type="gramStart"/>
-      <w:r>
-        <w:rPr>
-          <w:rFonts w:ascii="Times New Roman" w:hAnsi="Times New Roman" w:cs="Times New Roman"/>
-        </w:rPr>
-        <w:t xml:space="preserve">   </w:t>
-      </w:r>
-      <w:r>
-        <w:rPr>
-          <w:rFonts w:ascii="Times New Roman" w:hAnsi="Times New Roman" w:cs="Times New Roman"/>
-        </w:rPr>
-        <w:t>[</w:t>
-      </w:r>
-      <w:proofErr w:type="gramEnd"/>
-      <w:r>
-        <w:rPr>
-          <w:rFonts w:ascii="Times New Roman" w:hAnsi="Times New Roman" w:cs="Times New Roman"/>
-        </w:rPr>
-        <w:t>9]</w:t>
+        <w:t xml:space="preserve">    </w:t>
+      </w:r>
+      <w:r>
+        <w:rPr>
+          <w:rFonts w:ascii="Times New Roman" w:hAnsi="Times New Roman" w:cs="Times New Roman"/>
+        </w:rPr>
+        <w:t>[9]</w:t>
       </w:r>
       <w:r>
         <w:rPr>
@@ -2178,7 +2379,7 @@
           <w:sz w:val="21"/>
           <w:szCs w:val="21"/>
         </w:rPr>
-        <w:t>7</w:t>
+        <w:t>1</w:t>
       </w:r>
       <w:r>
         <w:rPr>
@@ -2402,7 +2603,7 @@
           <w:sz w:val="21"/>
           <w:szCs w:val="21"/>
         </w:rPr>
-        <w:t>8</w:t>
+        <w:t>2</w:t>
       </w:r>
       <w:r>
         <w:rPr>
@@ -2875,6 +3076,13 @@
           <w:rFonts w:ascii="Times New Roman" w:hAnsi="Times New Roman" w:cs="Times New Roman"/>
           <w:lang w:val="es-ES"/>
         </w:rPr>
+        <w:t>[19]</w:t>
+      </w:r>
+      <w:r>
+        <w:rPr>
+          <w:rFonts w:ascii="Times New Roman" w:hAnsi="Times New Roman" w:cs="Times New Roman"/>
+          <w:lang w:val="es-ES"/>
+        </w:rPr>
         <w:t>.</w:t>
       </w:r>
     </w:p>
@@ -2892,7 +3100,29 @@
           <w:rFonts w:ascii="Times New Roman" w:hAnsi="Times New Roman" w:cs="Times New Roman"/>
           <w:lang w:val="es-ES"/>
         </w:rPr>
-        <w:t>Observatorio de Telecomunicaciones y Sociedad de la Información (OTS).</w:t>
+        <w:t>Observatorio de Telecomunicaciones y Sociedad de la Información (OTS)</w:t>
+      </w:r>
+      <w:r>
+        <w:rPr>
+          <w:rFonts w:ascii="Times New Roman" w:hAnsi="Times New Roman" w:cs="Times New Roman"/>
+          <w:lang w:val="es-ES"/>
+        </w:rPr>
+        <w:t xml:space="preserve"> </w:t>
+      </w:r>
+      <w:r>
+        <w:rPr>
+          <w:rFonts w:ascii="Times New Roman" w:hAnsi="Times New Roman" w:cs="Times New Roman"/>
+          <w:lang w:val="es-ES"/>
+        </w:rPr>
+        <w:br/>
+        <w:t>[20]</w:t>
+      </w:r>
+      <w:r>
+        <w:rPr>
+          <w:rFonts w:ascii="Times New Roman" w:hAnsi="Times New Roman" w:cs="Times New Roman"/>
+          <w:lang w:val="es-ES"/>
+        </w:rPr>
+        <w:t>.</w:t>
       </w:r>
     </w:p>
     <w:p>
@@ -2925,7 +3155,21 @@
           <w:rFonts w:ascii="Times New Roman" w:hAnsi="Times New Roman" w:cs="Times New Roman"/>
           <w:lang w:val="es-ES"/>
         </w:rPr>
-        <w:t>).</w:t>
+        <w:t>)</w:t>
+      </w:r>
+      <w:r>
+        <w:rPr>
+          <w:rFonts w:ascii="Times New Roman" w:hAnsi="Times New Roman" w:cs="Times New Roman"/>
+          <w:lang w:val="es-ES"/>
+        </w:rPr>
+        <w:t xml:space="preserve"> [20][21]</w:t>
+      </w:r>
+      <w:r>
+        <w:rPr>
+          <w:rFonts w:ascii="Times New Roman" w:hAnsi="Times New Roman" w:cs="Times New Roman"/>
+          <w:lang w:val="es-ES"/>
+        </w:rPr>
+        <w:t>.</w:t>
       </w:r>
     </w:p>
     <w:p>
@@ -2978,7 +3222,22 @@
           <w:rFonts w:ascii="Times New Roman" w:hAnsi="Times New Roman" w:cs="Times New Roman"/>
           <w:lang w:val="es-ES"/>
         </w:rPr>
-        <w:t>Se analizaron documentos oficiales, como leyes, decretos, planes y programas relacionados con el acceso a Internet en Ecuador, con especial atención a las iniciativas dirigidas a las áreas rurales.</w:t>
+        <w:t>Se analizaron documentos oficiales, como leyes, decretos, planes y programas relacionados con el acceso a Internet en Ecuador, con especial atención a las iniciativas dirigidas a las áreas rurales</w:t>
+      </w:r>
+      <w:r>
+        <w:rPr>
+          <w:rFonts w:ascii="Times New Roman" w:hAnsi="Times New Roman" w:cs="Times New Roman"/>
+          <w:lang w:val="es-ES"/>
+        </w:rPr>
+        <w:br/>
+        <w:t xml:space="preserve"> [21]</w:t>
+      </w:r>
+      <w:r>
+        <w:rPr>
+          <w:rFonts w:ascii="Times New Roman" w:hAnsi="Times New Roman" w:cs="Times New Roman"/>
+          <w:lang w:val="es-ES"/>
+        </w:rPr>
+        <w:t>.</w:t>
       </w:r>
     </w:p>
     <w:p>
@@ -2988,15 +3247,6 @@
         <w:rPr>
           <w:rFonts w:ascii="Times New Roman" w:hAnsi="Times New Roman" w:cs="Times New Roman"/>
           <w:lang w:val="es-ES"/>
-        </w:rPr>
-      </w:pPr>
-    </w:p>
-    <w:p>
-      <w:pPr>
-        <w:spacing w:before="240" w:line="360" w:lineRule="auto"/>
-        <w:jc w:val="both"/>
-        <w:rPr>
-          <w:rFonts w:ascii="Times New Roman" w:hAnsi="Times New Roman" w:cs="Times New Roman"/>
         </w:rPr>
       </w:pPr>
     </w:p>
@@ -3793,11 +4043,30 @@
     </w:tbl>
     <w:p>
       <w:pPr>
+        <w:spacing w:before="240" w:line="360" w:lineRule="auto"/>
         <w:jc w:val="both"/>
         <w:rPr>
           <w:rFonts w:ascii="Times New Roman" w:hAnsi="Times New Roman" w:cs="Times New Roman"/>
         </w:rPr>
       </w:pPr>
+      <w:r>
+        <w:rPr>
+          <w:rFonts w:ascii="Times New Roman" w:hAnsi="Times New Roman" w:cs="Times New Roman"/>
+        </w:rPr>
+        <w:t>La tabla muestra los principales indicadores TIC en dos periodos: julio de 2022 y julio de 2023. Se observa un aumento en la mayoría de los indicadores, lo que indica un crecimiento del acceso y uso de las tecnologías de la información y comunicación en la población</w:t>
+      </w:r>
+      <w:r>
+        <w:rPr>
+          <w:rFonts w:ascii="Times New Roman" w:hAnsi="Times New Roman" w:cs="Times New Roman"/>
+        </w:rPr>
+        <w:t xml:space="preserve"> [11][19]</w:t>
+      </w:r>
+      <w:r>
+        <w:rPr>
+          <w:rFonts w:ascii="Times New Roman" w:hAnsi="Times New Roman" w:cs="Times New Roman"/>
+        </w:rPr>
+        <w:t>.</w:t>
+      </w:r>
     </w:p>
     <w:p>
       <w:pPr>
@@ -3811,7 +4080,13 @@
         <w:rPr>
           <w:rFonts w:ascii="Times New Roman" w:hAnsi="Times New Roman" w:cs="Times New Roman"/>
         </w:rPr>
-        <w:t>La tabla muestra los principales indicadores TIC en dos periodos: julio de 2022 y julio de 2023. Se observa un aumento en la mayoría de los indicadores, lo que indica un crecimiento del acceso y uso de las tecnologías de la información y comunicación en la población.</w:t>
+        <w:t>Se</w:t>
+      </w:r>
+      <w:r>
+        <w:rPr>
+          <w:rFonts w:ascii="Times New Roman" w:hAnsi="Times New Roman" w:cs="Times New Roman"/>
+        </w:rPr>
+        <w:t xml:space="preserve"> observa un aumento en:</w:t>
       </w:r>
     </w:p>
     <w:p>
@@ -3826,13 +4101,7 @@
         <w:rPr>
           <w:rFonts w:ascii="Times New Roman" w:hAnsi="Times New Roman" w:cs="Times New Roman"/>
         </w:rPr>
-        <w:t>Se</w:t>
-      </w:r>
-      <w:r>
-        <w:rPr>
-          <w:rFonts w:ascii="Times New Roman" w:hAnsi="Times New Roman" w:cs="Times New Roman"/>
-        </w:rPr>
-        <w:t xml:space="preserve"> observa un aumento en:</w:t>
+        <w:t>Hogares con acceso a internet (60,4% a 62,2%).</w:t>
       </w:r>
     </w:p>
     <w:p>
@@ -3847,7 +4116,7 @@
         <w:rPr>
           <w:rFonts w:ascii="Times New Roman" w:hAnsi="Times New Roman" w:cs="Times New Roman"/>
         </w:rPr>
-        <w:t>Hogares con acceso a internet (60,4% a 62,2%).</w:t>
+        <w:t>Personas que utilizan internet (69,7% a 72,7%).</w:t>
       </w:r>
     </w:p>
     <w:p>
@@ -3862,7 +4131,7 @@
         <w:rPr>
           <w:rFonts w:ascii="Times New Roman" w:hAnsi="Times New Roman" w:cs="Times New Roman"/>
         </w:rPr>
-        <w:t>Personas que utilizan internet (69,7% a 72,7%).</w:t>
+        <w:t>Personas que tienen celular activado (58,8% a 59,6%).</w:t>
       </w:r>
     </w:p>
     <w:p>
@@ -3877,7 +4146,7 @@
         <w:rPr>
           <w:rFonts w:ascii="Times New Roman" w:hAnsi="Times New Roman" w:cs="Times New Roman"/>
         </w:rPr>
-        <w:t>Personas que tienen celular activado (58,8% a 59,6%).</w:t>
+        <w:t>Personas que tienen teléfono inteligente (52,2% a 55,6%).</w:t>
       </w:r>
     </w:p>
     <w:p>
@@ -3892,25 +4161,9 @@
         <w:rPr>
           <w:rFonts w:ascii="Times New Roman" w:hAnsi="Times New Roman" w:cs="Times New Roman"/>
         </w:rPr>
-        <w:t>Personas que tienen teléfono inteligente (52,2% a 55,6%).</w:t>
+        <w:t>También se observa una disminución en el analfabetismo digital (8,2% a 7,6%).</w:t>
       </w:r>
     </w:p>
-    <w:p>
-      <w:pPr>
-        <w:spacing w:line="360" w:lineRule="auto"/>
-        <w:jc w:val="both"/>
-        <w:rPr>
-          <w:rFonts w:ascii="Times New Roman" w:hAnsi="Times New Roman" w:cs="Times New Roman"/>
-        </w:rPr>
-      </w:pPr>
-      <w:r>
-        <w:rPr>
-          <w:rFonts w:ascii="Times New Roman" w:hAnsi="Times New Roman" w:cs="Times New Roman"/>
-        </w:rPr>
-        <w:t>También se observa una disminución en el analfabetismo digital (8,2% a 7,6%).</w:t>
-      </w:r>
-    </w:p>
-    <w:p/>
     <w:p>
       <w:pPr>
         <w:pStyle w:val="Descripcin"/>
@@ -4821,7 +5074,7 @@
           <w:sz w:val="21"/>
           <w:szCs w:val="21"/>
         </w:rPr>
-        <w:t>1</w:t>
+        <w:t>3</w:t>
       </w:r>
       <w:r>
         <w:rPr>
@@ -4966,7 +5219,7 @@
           <w:sz w:val="21"/>
           <w:szCs w:val="21"/>
         </w:rPr>
-        <w:t>2</w:t>
+        <w:t>4</w:t>
       </w:r>
       <w:r>
         <w:rPr>
@@ -5147,7 +5400,7 @@
           <w:sz w:val="21"/>
           <w:szCs w:val="21"/>
         </w:rPr>
-        <w:t>3</w:t>
+        <w:t>5</w:t>
       </w:r>
       <w:r>
         <w:rPr>
@@ -5333,7 +5586,7 @@
           <w:sz w:val="21"/>
           <w:szCs w:val="21"/>
         </w:rPr>
-        <w:t>4</w:t>
+        <w:t>6</w:t>
       </w:r>
       <w:r>
         <w:rPr>
@@ -5499,7 +5752,7 @@
           <w:sz w:val="21"/>
           <w:szCs w:val="21"/>
         </w:rPr>
-        <w:t>5</w:t>
+        <w:t>7</w:t>
       </w:r>
       <w:r>
         <w:rPr>
@@ -5686,7 +5939,7 @@
           <w:sz w:val="21"/>
           <w:szCs w:val="21"/>
         </w:rPr>
-        <w:t>6</w:t>
+        <w:t>8</w:t>
       </w:r>
       <w:r>
         <w:rPr>
@@ -6103,7 +6356,19 @@
         <w:rPr>
           <w:rFonts w:ascii="Times New Roman" w:hAnsi="Times New Roman" w:cs="Times New Roman"/>
         </w:rPr>
-        <w:t xml:space="preserve"> La falta de infraestructura de telecomunicaciones en las zonas rurales es un factor determinante en la brecha digital.</w:t>
+        <w:t xml:space="preserve"> La falta de infraestructura de telecomunicaciones en las zonas rurales es un factor determinante en la brecha digital</w:t>
+      </w:r>
+      <w:r>
+        <w:rPr>
+          <w:rFonts w:ascii="Times New Roman" w:hAnsi="Times New Roman" w:cs="Times New Roman"/>
+        </w:rPr>
+        <w:t xml:space="preserve"> [16]</w:t>
+      </w:r>
+      <w:r>
+        <w:rPr>
+          <w:rFonts w:ascii="Times New Roman" w:hAnsi="Times New Roman" w:cs="Times New Roman"/>
+        </w:rPr>
+        <w:t>.</w:t>
       </w:r>
     </w:p>
     <w:p>
@@ -6126,7 +6391,19 @@
         <w:rPr>
           <w:rFonts w:ascii="Times New Roman" w:hAnsi="Times New Roman" w:cs="Times New Roman"/>
         </w:rPr>
-        <w:t xml:space="preserve"> Los altos costos de los servicios pueden limitar el acceso, especialmente en los sectores de bajos ingresos.</w:t>
+        <w:t xml:space="preserve"> Los altos costos de los servicios pueden limitar el acceso, especialmente en los sectores de bajos ingresos</w:t>
+      </w:r>
+      <w:r>
+        <w:rPr>
+          <w:rFonts w:ascii="Times New Roman" w:hAnsi="Times New Roman" w:cs="Times New Roman"/>
+        </w:rPr>
+        <w:t xml:space="preserve"> [12]</w:t>
+      </w:r>
+      <w:r>
+        <w:rPr>
+          <w:rFonts w:ascii="Times New Roman" w:hAnsi="Times New Roman" w:cs="Times New Roman"/>
+        </w:rPr>
+        <w:t>.</w:t>
       </w:r>
     </w:p>
     <w:p>
@@ -6172,7 +6449,19 @@
         <w:rPr>
           <w:rFonts w:ascii="Times New Roman" w:hAnsi="Times New Roman" w:cs="Times New Roman"/>
         </w:rPr>
-        <w:t xml:space="preserve"> La falta de acceso a internet en lenguas indígenas puede limitar el acceso para ciertos grupos poblacionales.</w:t>
+        <w:t xml:space="preserve"> La falta de acceso a internet en lenguas indígenas puede limitar el acceso para ciertos grupos poblacionales</w:t>
+      </w:r>
+      <w:r>
+        <w:rPr>
+          <w:rFonts w:ascii="Times New Roman" w:hAnsi="Times New Roman" w:cs="Times New Roman"/>
+        </w:rPr>
+        <w:t xml:space="preserve"> [17]</w:t>
+      </w:r>
+      <w:r>
+        <w:rPr>
+          <w:rFonts w:ascii="Times New Roman" w:hAnsi="Times New Roman" w:cs="Times New Roman"/>
+        </w:rPr>
+        <w:t>.</w:t>
       </w:r>
     </w:p>
     <w:p>
@@ -6207,7 +6496,19 @@
         <w:rPr>
           <w:rFonts w:ascii="Times New Roman" w:hAnsi="Times New Roman" w:cs="Times New Roman"/>
         </w:rPr>
-        <w:t xml:space="preserve"> conocimiento sobre seguridad informática puede hacer que las personas sean más vulnerables a riesgos en línea.</w:t>
+        <w:t xml:space="preserve"> conocimiento sobre seguridad informática puede hacer que las personas sean más vulnerables a riesgos en línea</w:t>
+      </w:r>
+      <w:r>
+        <w:rPr>
+          <w:rFonts w:ascii="Times New Roman" w:hAnsi="Times New Roman" w:cs="Times New Roman"/>
+        </w:rPr>
+        <w:t xml:space="preserve"> [17]</w:t>
+      </w:r>
+      <w:r>
+        <w:rPr>
+          <w:rFonts w:ascii="Times New Roman" w:hAnsi="Times New Roman" w:cs="Times New Roman"/>
+        </w:rPr>
+        <w:t>.</w:t>
       </w:r>
     </w:p>
     <w:p>
@@ -8604,21 +8905,7 @@
             <w:rPr>
               <w:rFonts w:ascii="Times New Roman" w:eastAsia="Times New Roman" w:hAnsi="Times New Roman" w:cs="Times New Roman"/>
             </w:rPr>
-            <w:t>: 10.47230/unesum-</w:t>
-          </w:r>
-          <w:proofErr w:type="gramStart"/>
-          <w:r>
-            <w:rPr>
-              <w:rFonts w:ascii="Times New Roman" w:eastAsia="Times New Roman" w:hAnsi="Times New Roman" w:cs="Times New Roman"/>
-            </w:rPr>
-            <w:t>ciencias.v</w:t>
-          </w:r>
-          <w:proofErr w:type="gramEnd"/>
-          <w:r>
-            <w:rPr>
-              <w:rFonts w:ascii="Times New Roman" w:eastAsia="Times New Roman" w:hAnsi="Times New Roman" w:cs="Times New Roman"/>
-            </w:rPr>
-            <w:t>6.n3.2022.393</w:t>
+            <w:t>: 10.47230/unesum-ciencias.v6.n3.2022.393</w:t>
           </w:r>
         </w:p>
         <w:p>
@@ -20345,7 +20632,6 @@
     <w:rsid w:val="001B2114"/>
     <w:rsid w:val="00204301"/>
     <w:rsid w:val="00454A51"/>
-    <w:rsid w:val="004E2E04"/>
     <w:rsid w:val="005907EE"/>
     <w:rsid w:val="0063134E"/>
     <w:rsid w:val="006E3765"/>
@@ -20356,6 +20642,7 @@
     <w:rsid w:val="00A52C42"/>
     <w:rsid w:val="00A85207"/>
     <w:rsid w:val="00B80C74"/>
+    <w:rsid w:val="00B966D4"/>
     <w:rsid w:val="00BE7A28"/>
     <w:rsid w:val="00DB2413"/>
     <w:rsid w:val="00E028DB"/>

</xml_diff>